<commit_message>
Cambios por Juan Velez
</commit_message>
<xml_diff>
--- a/PoN FFT_HVI PKR5356602_REV_P1.docx
+++ b/PoN FFT_HVI PKR5356602_REV_P1.docx
@@ -619,173 +619,7 @@
               <w:rPr>
                 <w:rFonts w:cs="Arial"/>
               </w:rPr>
-              <w:t>3</w:t>
-            </w:r>
-            <w:r>
-              <w:rPr>
-                <w:rFonts w:cs="Arial"/>
-              </w:rPr>
-              <w:t>1</w:t>
-            </w:r>
-            <w:r>
-              <w:rPr>
-                <w:rFonts w:cs="Arial"/>
-              </w:rPr>
-              <w:t xml:space="preserve"> Mar 2023</w:t>
-            </w:r>
-          </w:p>
-        </w:tc>
-        <w:tc>
-          <w:tcPr>
-            <w:tcW w:w="4320" w:type="dxa"/>
-          </w:tcPr>
-          <w:p>
-            <w:pPr>
-              <w:rPr>
-                <w:rFonts w:cs="Arial"/>
-              </w:rPr>
-            </w:pPr>
-            <w:r>
-              <w:rPr>
-                <w:rFonts w:cs="Arial"/>
-              </w:rPr>
-              <w:t>Just testing</w:t>
-            </w:r>
-          </w:p>
-        </w:tc>
-        <w:tc>
-          <w:tcPr>
-            <w:tcW w:w="1530" w:type="dxa"/>
-            <w:vAlign w:val="center"/>
-          </w:tcPr>
-          <w:p>
-            <w:pPr>
-              <w:jc w:val="center"/>
-              <w:rPr>
-                <w:rFonts w:cs="Arial"/>
-              </w:rPr>
-            </w:pPr>
-            <w:r>
-              <w:rPr>
-                <w:rFonts w:cs="Arial"/>
-              </w:rPr>
-              <w:t>J. Vélez</w:t>
-            </w:r>
-          </w:p>
-        </w:tc>
-      </w:tr>
-      <w:tr>
-        <w:tc>
-          <w:tcPr>
-            <w:tcW w:w="1008" w:type="dxa"/>
-          </w:tcPr>
-          <w:p>
-            <w:pPr>
-              <w:rPr>
-                <w:rFonts w:cs="Arial"/>
-              </w:rPr>
-            </w:pPr>
-            <w:r>
-              <w:rPr>
-                <w:rFonts w:cs="Arial"/>
-              </w:rPr>
-              <w:t>P3</w:t>
-            </w:r>
-          </w:p>
-        </w:tc>
-        <w:tc>
-          <w:tcPr>
-            <w:tcW w:w="1890" w:type="dxa"/>
-          </w:tcPr>
-          <w:p>
-            <w:pPr>
-              <w:jc w:val="center"/>
-              <w:rPr>
-                <w:rFonts w:cs="Arial"/>
-              </w:rPr>
-            </w:pPr>
-            <w:r>
-              <w:rPr>
-                <w:rFonts w:cs="Arial"/>
-              </w:rPr>
-              <w:t>31 Mar</w:t>
-            </w:r>
-          </w:p>
-        </w:tc>
-        <w:tc>
-          <w:tcPr>
-            <w:tcW w:w="4320" w:type="dxa"/>
-          </w:tcPr>
-          <w:p>
-            <w:pPr>
-              <w:rPr>
-                <w:rFonts w:cs="Arial"/>
-              </w:rPr>
-            </w:pPr>
-            <w:r>
-              <w:rPr>
-                <w:rFonts w:cs="Arial"/>
-              </w:rPr>
-              <w:t>Second change of the day</w:t>
-            </w:r>
-          </w:p>
-        </w:tc>
-        <w:tc>
-          <w:tcPr>
-            <w:tcW w:w="1530" w:type="dxa"/>
-            <w:vAlign w:val="center"/>
-          </w:tcPr>
-          <w:p>
-            <w:pPr>
-              <w:jc w:val="center"/>
-              <w:rPr>
-                <w:rFonts w:cs="Arial"/>
-              </w:rPr>
-            </w:pPr>
-            <w:r>
-              <w:rPr>
-                <w:rFonts w:cs="Arial"/>
-              </w:rPr>
-              <w:t>J Vélez</w:t>
-            </w:r>
-          </w:p>
-        </w:tc>
-      </w:tr>
-      <w:tr>
-        <w:tc>
-          <w:tcPr>
-            <w:tcW w:w="1008" w:type="dxa"/>
-          </w:tcPr>
-          <w:p>
-            <w:pPr>
-              <w:rPr>
-                <w:rFonts w:cs="Arial"/>
-              </w:rPr>
-            </w:pPr>
-            <w:r>
-              <w:rPr>
-                <w:rFonts w:cs="Arial"/>
-              </w:rPr>
-              <w:t>P3</w:t>
-            </w:r>
-          </w:p>
-        </w:tc>
-        <w:tc>
-          <w:tcPr>
-            <w:tcW w:w="1890" w:type="dxa"/>
-          </w:tcPr>
-          <w:p>
-            <w:pPr>
-              <w:jc w:val="center"/>
-              <w:rPr>
-                <w:rFonts w:cs="Arial"/>
-              </w:rPr>
-            </w:pPr>
-            <w:r>
-              <w:rPr>
-                <w:rFonts w:cs="Arial"/>
-              </w:rPr>
-              <w:t>01 April</w:t>
+              <w:t>02 April</w:t>
             </w:r>
           </w:p>
         </w:tc>
@@ -813,12 +647,112 @@
                 <w:rFonts w:cs="Arial"/>
               </w:rPr>
             </w:pPr>
-            <w:r>
+          </w:p>
+        </w:tc>
+      </w:tr>
+      <w:tr>
+        <w:tc>
+          <w:tcPr>
+            <w:tcW w:w="1008" w:type="dxa"/>
+          </w:tcPr>
+          <w:p>
+            <w:pPr>
               <w:rPr>
                 <w:rFonts w:cs="Arial"/>
               </w:rPr>
-              <w:t>J Velez</w:t>
-            </w:r>
+            </w:pPr>
+          </w:p>
+        </w:tc>
+        <w:tc>
+          <w:tcPr>
+            <w:tcW w:w="1890" w:type="dxa"/>
+          </w:tcPr>
+          <w:p>
+            <w:pPr>
+              <w:jc w:val="center"/>
+              <w:rPr>
+                <w:rFonts w:cs="Arial"/>
+              </w:rPr>
+            </w:pPr>
+          </w:p>
+        </w:tc>
+        <w:tc>
+          <w:tcPr>
+            <w:tcW w:w="4320" w:type="dxa"/>
+          </w:tcPr>
+          <w:p>
+            <w:pPr>
+              <w:rPr>
+                <w:rFonts w:cs="Arial"/>
+              </w:rPr>
+            </w:pPr>
+          </w:p>
+        </w:tc>
+        <w:tc>
+          <w:tcPr>
+            <w:tcW w:w="1530" w:type="dxa"/>
+            <w:vAlign w:val="center"/>
+          </w:tcPr>
+          <w:p>
+            <w:pPr>
+              <w:jc w:val="center"/>
+              <w:rPr>
+                <w:rFonts w:cs="Arial"/>
+              </w:rPr>
+            </w:pPr>
+          </w:p>
+        </w:tc>
+      </w:tr>
+      <w:tr>
+        <w:tc>
+          <w:tcPr>
+            <w:tcW w:w="1008" w:type="dxa"/>
+          </w:tcPr>
+          <w:p>
+            <w:pPr>
+              <w:rPr>
+                <w:rFonts w:cs="Arial"/>
+              </w:rPr>
+            </w:pPr>
+          </w:p>
+        </w:tc>
+        <w:tc>
+          <w:tcPr>
+            <w:tcW w:w="1890" w:type="dxa"/>
+          </w:tcPr>
+          <w:p>
+            <w:pPr>
+              <w:jc w:val="center"/>
+              <w:rPr>
+                <w:rFonts w:cs="Arial"/>
+              </w:rPr>
+            </w:pPr>
+          </w:p>
+        </w:tc>
+        <w:tc>
+          <w:tcPr>
+            <w:tcW w:w="4320" w:type="dxa"/>
+          </w:tcPr>
+          <w:p>
+            <w:pPr>
+              <w:rPr>
+                <w:rFonts w:cs="Arial"/>
+              </w:rPr>
+            </w:pPr>
+          </w:p>
+        </w:tc>
+        <w:tc>
+          <w:tcPr>
+            <w:tcW w:w="1530" w:type="dxa"/>
+            <w:vAlign w:val="center"/>
+          </w:tcPr>
+          <w:p>
+            <w:pPr>
+              <w:jc w:val="center"/>
+              <w:rPr>
+                <w:rFonts w:cs="Arial"/>
+              </w:rPr>
+            </w:pPr>
           </w:p>
         </w:tc>
       </w:tr>
@@ -9693,7 +9627,7 @@
               </wp:anchor>
             </w:drawing>
           </mc:Choice>
-          <mc:Fallback xmlns:arto="http://schemas.microsoft.com/office/word/2006/arto" xmlns:pic="http://schemas.openxmlformats.org/drawingml/2006/picture" xmlns:a="http://schemas.openxmlformats.org/drawingml/2006/main" xmlns:w16du="http://schemas.microsoft.com/office/word/2023/wordml/word16du">
+          <mc:Fallback xmlns:w16du="http://schemas.microsoft.com/office/word/2023/wordml/word16du" xmlns:a="http://schemas.openxmlformats.org/drawingml/2006/main" xmlns:pic="http://schemas.openxmlformats.org/drawingml/2006/picture" xmlns:arto="http://schemas.microsoft.com/office/word/2006/arto">
             <w:pict w14:anchorId="1AAADAD3">
               <v:rect id="Rectangle 21" style="position:absolute;margin-left:52.35pt;margin-top:34.3pt;width:75.45pt;height:15.45pt;z-index:251658255;visibility:visible;mso-wrap-style:square;mso-width-percent:0;mso-height-percent:0;mso-wrap-distance-left:9pt;mso-wrap-distance-top:0;mso-wrap-distance-right:9pt;mso-wrap-distance-bottom:0;mso-position-horizontal:absolute;mso-position-horizontal-relative:text;mso-position-vertical:absolute;mso-position-vertical-relative:text;mso-width-percent:0;mso-height-percent:0;mso-width-relative:margin;mso-height-relative:margin;v-text-anchor:middle" o:spid="_x0000_s1026" filled="f" stroked="f" strokeweight=".5pt" w14:anchorId="394FE089" o:gfxdata="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"/>
             </w:pict>
@@ -9773,7 +9707,7 @@
               </wp:anchor>
             </w:drawing>
           </mc:Choice>
-          <mc:Fallback xmlns:arto="http://schemas.microsoft.com/office/word/2006/arto" xmlns:pic="http://schemas.openxmlformats.org/drawingml/2006/picture" xmlns:a="http://schemas.openxmlformats.org/drawingml/2006/main" xmlns:w16du="http://schemas.microsoft.com/office/word/2023/wordml/word16du">
+          <mc:Fallback xmlns:w16du="http://schemas.microsoft.com/office/word/2023/wordml/word16du" xmlns:a="http://schemas.openxmlformats.org/drawingml/2006/main" xmlns:pic="http://schemas.openxmlformats.org/drawingml/2006/picture" xmlns:arto="http://schemas.microsoft.com/office/word/2006/arto">
             <w:pict w14:anchorId="02301862">
               <v:rect id="Rectangle 10" style="position:absolute;margin-left:236.4pt;margin-top:18.85pt;width:100.55pt;height:22.3pt;z-index:251658245;visibility:visible;mso-wrap-style:square;mso-width-percent:0;mso-height-percent:0;mso-wrap-distance-left:9pt;mso-wrap-distance-top:0;mso-wrap-distance-right:9pt;mso-wrap-distance-bottom:0;mso-position-horizontal:absolute;mso-position-horizontal-relative:text;mso-position-vertical:absolute;mso-position-vertical-relative:text;mso-width-percent:0;mso-height-percent:0;mso-width-relative:margin;mso-height-relative:margin;v-text-anchor:middle" href="#_Ground_Fault_Threshold_2" o:spid="_x0000_s1026" o:button="t" filled="f" stroked="f" strokeweight=".5pt" w14:anchorId="39A46BBC" o:gfxdata="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">
                 <v:fill o:detectmouseclick="t"/>
@@ -9855,7 +9789,7 @@
               </wp:anchor>
             </w:drawing>
           </mc:Choice>
-          <mc:Fallback xmlns:arto="http://schemas.microsoft.com/office/word/2006/arto" xmlns:pic="http://schemas.openxmlformats.org/drawingml/2006/picture" xmlns:a="http://schemas.openxmlformats.org/drawingml/2006/main" xmlns:w16du="http://schemas.microsoft.com/office/word/2023/wordml/word16du">
+          <mc:Fallback xmlns:w16du="http://schemas.microsoft.com/office/word/2023/wordml/word16du" xmlns:a="http://schemas.openxmlformats.org/drawingml/2006/main" xmlns:pic="http://schemas.openxmlformats.org/drawingml/2006/picture" xmlns:arto="http://schemas.microsoft.com/office/word/2006/arto">
             <w:pict w14:anchorId="05CA875C">
               <v:rect id="Rectangle 11" style="position:absolute;margin-left:220.95pt;margin-top:101.7pt;width:117.7pt;height:20pt;z-index:251658246;visibility:visible;mso-wrap-style:square;mso-width-percent:0;mso-height-percent:0;mso-wrap-distance-left:9pt;mso-wrap-distance-top:0;mso-wrap-distance-right:9pt;mso-wrap-distance-bottom:0;mso-position-horizontal:absolute;mso-position-horizontal-relative:text;mso-position-vertical:absolute;mso-position-vertical-relative:text;mso-width-percent:0;mso-height-percent:0;mso-width-relative:margin;mso-height-relative:margin;v-text-anchor:middle" href="#_Grounded_Neutral_Trip" o:spid="_x0000_s1026" o:button="t" filled="f" stroked="f" strokeweight=".5pt" w14:anchorId="61C5B211" o:gfxdata="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">
                 <v:fill o:detectmouseclick="t"/>
@@ -9937,7 +9871,7 @@
               </wp:anchor>
             </w:drawing>
           </mc:Choice>
-          <mc:Fallback xmlns:arto="http://schemas.microsoft.com/office/word/2006/arto" xmlns:pic="http://schemas.openxmlformats.org/drawingml/2006/picture" xmlns:a="http://schemas.openxmlformats.org/drawingml/2006/main" xmlns:w16du="http://schemas.microsoft.com/office/word/2023/wordml/word16du">
+          <mc:Fallback xmlns:w16du="http://schemas.microsoft.com/office/word/2023/wordml/word16du" xmlns:a="http://schemas.openxmlformats.org/drawingml/2006/main" xmlns:pic="http://schemas.openxmlformats.org/drawingml/2006/picture" xmlns:arto="http://schemas.microsoft.com/office/word/2006/arto">
             <w:pict w14:anchorId="23F9E86A">
               <v:rect id="Rectangle 8" style="position:absolute;margin-left:38.1pt;margin-top:197.15pt;width:106.85pt;height:28.55pt;z-index:251658243;visibility:visible;mso-wrap-style:square;mso-width-percent:0;mso-height-percent:0;mso-wrap-distance-left:9pt;mso-wrap-distance-top:0;mso-wrap-distance-right:9pt;mso-wrap-distance-bottom:0;mso-position-horizontal:absolute;mso-position-horizontal-relative:text;mso-position-vertical:absolute;mso-position-vertical-relative:text;mso-width-percent:0;mso-height-percent:0;mso-width-relative:margin;mso-height-relative:margin;v-text-anchor:middle" href="#_Ground_Fault_Threshold" o:spid="_x0000_s1026" o:button="t" filled="f" stroked="f" strokeweight=".5pt" w14:anchorId="097BCDD6" o:gfxdata="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">
                 <v:fill o:detectmouseclick="t"/>
@@ -10019,7 +9953,7 @@
               </wp:anchor>
             </w:drawing>
           </mc:Choice>
-          <mc:Fallback xmlns:arto="http://schemas.microsoft.com/office/word/2006/arto" xmlns:pic="http://schemas.openxmlformats.org/drawingml/2006/picture" xmlns:a="http://schemas.openxmlformats.org/drawingml/2006/main" xmlns:w16du="http://schemas.microsoft.com/office/word/2023/wordml/word16du">
+          <mc:Fallback xmlns:w16du="http://schemas.microsoft.com/office/word/2023/wordml/word16du" xmlns:a="http://schemas.openxmlformats.org/drawingml/2006/main" xmlns:pic="http://schemas.openxmlformats.org/drawingml/2006/picture" xmlns:arto="http://schemas.microsoft.com/office/word/2006/arto">
             <w:pict w14:anchorId="3ED1BC7A">
               <v:rect id="Rectangle 7" style="position:absolute;margin-left:52.95pt;margin-top:126.3pt;width:75.4pt;height:16.55pt;z-index:251658242;visibility:visible;mso-wrap-style:square;mso-width-percent:0;mso-height-percent:0;mso-wrap-distance-left:9pt;mso-wrap-distance-top:0;mso-wrap-distance-right:9pt;mso-wrap-distance-bottom:0;mso-position-horizontal:absolute;mso-position-horizontal-relative:text;mso-position-vertical:absolute;mso-position-vertical-relative:text;mso-width-percent:0;mso-height-percent:0;mso-width-relative:margin;mso-height-relative:margin;v-text-anchor:middle" href="#_Power_Up" o:spid="_x0000_s1026" o:button="t" filled="f" stroked="f" strokeweight=".5pt" w14:anchorId="185E7294" o:gfxdata="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">
                 <v:fill o:detectmouseclick="t"/>
@@ -10101,7 +10035,7 @@
               </wp:anchor>
             </w:drawing>
           </mc:Choice>
-          <mc:Fallback xmlns:arto="http://schemas.microsoft.com/office/word/2006/arto" xmlns:pic="http://schemas.openxmlformats.org/drawingml/2006/picture" xmlns:a="http://schemas.openxmlformats.org/drawingml/2006/main" xmlns:w16du="http://schemas.microsoft.com/office/word/2023/wordml/word16du">
+          <mc:Fallback xmlns:w16du="http://schemas.microsoft.com/office/word/2023/wordml/word16du" xmlns:a="http://schemas.openxmlformats.org/drawingml/2006/main" xmlns:pic="http://schemas.openxmlformats.org/drawingml/2006/picture" xmlns:arto="http://schemas.microsoft.com/office/word/2006/arto">
             <w:pict w14:anchorId="6FF3D17C">
               <v:rect id="Rectangle 19" style="position:absolute;margin-left:380.55pt;margin-top:282.35pt;width:106.3pt;height:30.85pt;z-index:251658254;visibility:visible;mso-wrap-style:square;mso-width-percent:0;mso-height-percent:0;mso-wrap-distance-left:9pt;mso-wrap-distance-top:0;mso-wrap-distance-right:9pt;mso-wrap-distance-bottom:0;mso-position-horizontal:absolute;mso-position-horizontal-relative:text;mso-position-vertical:absolute;mso-position-vertical-relative:text;mso-width-percent:0;mso-height-percent:0;mso-width-relative:margin;mso-height-relative:margin;v-text-anchor:middle" href="#_Push" o:spid="_x0000_s1026" o:button="t" filled="f" stroked="f" strokeweight=".5pt" w14:anchorId="2B8C6A72" o:gfxdata="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">
                 <v:fill o:detectmouseclick="t"/>
@@ -10183,7 +10117,7 @@
               </wp:anchor>
             </w:drawing>
           </mc:Choice>
-          <mc:Fallback xmlns:arto="http://schemas.microsoft.com/office/word/2006/arto" xmlns:pic="http://schemas.openxmlformats.org/drawingml/2006/picture" xmlns:a="http://schemas.openxmlformats.org/drawingml/2006/main" xmlns:w16du="http://schemas.microsoft.com/office/word/2023/wordml/word16du">
+          <mc:Fallback xmlns:w16du="http://schemas.microsoft.com/office/word/2023/wordml/word16du" xmlns:a="http://schemas.openxmlformats.org/drawingml/2006/main" xmlns:pic="http://schemas.openxmlformats.org/drawingml/2006/picture" xmlns:arto="http://schemas.microsoft.com/office/word/2006/arto">
             <w:pict w14:anchorId="69F074B8">
               <v:rect id="Rectangle 18" style="position:absolute;margin-left:384.6pt;margin-top:225.8pt;width:106.3pt;height:30.85pt;z-index:251658253;visibility:visible;mso-wrap-style:square;mso-width-percent:0;mso-height-percent:0;mso-wrap-distance-left:9pt;mso-wrap-distance-top:0;mso-wrap-distance-right:9pt;mso-wrap-distance-bottom:0;mso-position-horizontal:absolute;mso-position-horizontal-relative:text;mso-position-vertical:absolute;mso-position-vertical-relative:text;mso-width-percent:0;mso-height-percent:0;mso-width-relative:margin;mso-height-relative:margin;v-text-anchor:middle" href="#_HVI" o:spid="_x0000_s1026" o:button="t" filled="f" stroked="f" strokeweight=".5pt" w14:anchorId="7D283923" o:gfxdata="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">
                 <v:fill o:detectmouseclick="t"/>
@@ -10265,7 +10199,7 @@
               </wp:anchor>
             </w:drawing>
           </mc:Choice>
-          <mc:Fallback xmlns:arto="http://schemas.microsoft.com/office/word/2006/arto" xmlns:pic="http://schemas.openxmlformats.org/drawingml/2006/picture" xmlns:a="http://schemas.openxmlformats.org/drawingml/2006/main" xmlns:w16du="http://schemas.microsoft.com/office/word/2023/wordml/word16du">
+          <mc:Fallback xmlns:w16du="http://schemas.microsoft.com/office/word/2023/wordml/word16du" xmlns:a="http://schemas.openxmlformats.org/drawingml/2006/main" xmlns:pic="http://schemas.openxmlformats.org/drawingml/2006/picture" xmlns:arto="http://schemas.microsoft.com/office/word/2006/arto">
             <w:pict w14:anchorId="5A6219AE">
               <v:rect id="Rectangle 17" style="position:absolute;margin-left:380.05pt;margin-top:148.7pt;width:106.3pt;height:30.85pt;z-index:251658252;visibility:visible;mso-wrap-style:square;mso-width-percent:0;mso-height-percent:0;mso-wrap-distance-left:9pt;mso-wrap-distance-top:0;mso-wrap-distance-right:9pt;mso-wrap-distance-bottom:0;mso-position-horizontal:absolute;mso-position-horizontal-relative:text;mso-position-vertical:absolute;mso-position-vertical-relative:text;mso-width-percent:0;mso-height-percent:0;mso-width-relative:margin;mso-height-relative:margin;v-text-anchor:middle" href="#_Handle_Indicate" o:spid="_x0000_s1026" o:button="t" filled="f" stroked="f" strokeweight=".5pt" w14:anchorId="41CACC8C" o:gfxdata="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">
                 <v:fill o:detectmouseclick="t"/>
@@ -10347,7 +10281,7 @@
               </wp:anchor>
             </w:drawing>
           </mc:Choice>
-          <mc:Fallback xmlns:arto="http://schemas.microsoft.com/office/word/2006/arto" xmlns:pic="http://schemas.openxmlformats.org/drawingml/2006/picture" xmlns:a="http://schemas.openxmlformats.org/drawingml/2006/main" xmlns:w16du="http://schemas.microsoft.com/office/word/2023/wordml/word16du">
+          <mc:Fallback xmlns:w16du="http://schemas.microsoft.com/office/word/2023/wordml/word16du" xmlns:a="http://schemas.openxmlformats.org/drawingml/2006/main" xmlns:pic="http://schemas.openxmlformats.org/drawingml/2006/picture" xmlns:arto="http://schemas.microsoft.com/office/word/2006/arto">
             <w:pict w14:anchorId="32ACB1E5">
               <v:rect id="Rectangle 16" style="position:absolute;margin-left:384.1pt;margin-top:85.9pt;width:106.3pt;height:30.85pt;z-index:251658251;visibility:visible;mso-wrap-style:square;mso-width-percent:0;mso-height-percent:0;mso-wrap-distance-left:9pt;mso-wrap-distance-top:0;mso-wrap-distance-right:9pt;mso-wrap-distance-bottom:0;mso-position-horizontal:absolute;mso-position-horizontal-relative:text;mso-position-vertical:absolute;mso-position-vertical-relative:text;mso-width-percent:0;mso-height-percent:0;mso-width-relative:margin;mso-height-relative:margin;v-text-anchor:middle" href="#_Trip_Speed_1" o:spid="_x0000_s1026" o:button="t" filled="f" stroked="f" strokeweight=".5pt" w14:anchorId="2903E11E" o:gfxdata="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">
                 <v:fill o:detectmouseclick="t"/>
@@ -10429,7 +10363,7 @@
               </wp:anchor>
             </w:drawing>
           </mc:Choice>
-          <mc:Fallback xmlns:arto="http://schemas.microsoft.com/office/word/2006/arto" xmlns:pic="http://schemas.openxmlformats.org/drawingml/2006/picture" xmlns:a="http://schemas.openxmlformats.org/drawingml/2006/main" xmlns:w16du="http://schemas.microsoft.com/office/word/2023/wordml/word16du">
+          <mc:Fallback xmlns:w16du="http://schemas.microsoft.com/office/word/2023/wordml/word16du" xmlns:a="http://schemas.openxmlformats.org/drawingml/2006/main" xmlns:pic="http://schemas.openxmlformats.org/drawingml/2006/picture" xmlns:arto="http://schemas.microsoft.com/office/word/2006/arto">
             <w:pict w14:anchorId="4C262571">
               <v:rect id="Rectangle 15" style="position:absolute;margin-left:382.4pt;margin-top:18pt;width:106.3pt;height:30.85pt;z-index:251658250;visibility:visible;mso-wrap-style:square;mso-width-percent:0;mso-height-percent:0;mso-wrap-distance-left:9pt;mso-wrap-distance-top:0;mso-wrap-distance-right:9pt;mso-wrap-distance-bottom:0;mso-position-horizontal:absolute;mso-position-horizontal-relative:text;mso-position-vertical:absolute;mso-position-vertical-relative:text;mso-width-percent:0;mso-height-percent:0;mso-width-relative:margin;mso-height-relative:margin;v-text-anchor:middle" href="#_False_Trip_" o:spid="_x0000_s1026" o:button="t" filled="f" stroked="f" strokeweight=".5pt" w14:anchorId="1904D81F" o:gfxdata="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">
                 <v:fill o:detectmouseclick="t"/>
@@ -10511,7 +10445,7 @@
               </wp:anchor>
             </w:drawing>
           </mc:Choice>
-          <mc:Fallback xmlns:arto="http://schemas.microsoft.com/office/word/2006/arto" xmlns:pic="http://schemas.openxmlformats.org/drawingml/2006/picture" xmlns:a="http://schemas.openxmlformats.org/drawingml/2006/main" xmlns:w16du="http://schemas.microsoft.com/office/word/2023/wordml/word16du">
+          <mc:Fallback xmlns:w16du="http://schemas.microsoft.com/office/word/2023/wordml/word16du" xmlns:a="http://schemas.openxmlformats.org/drawingml/2006/main" xmlns:pic="http://schemas.openxmlformats.org/drawingml/2006/picture" xmlns:arto="http://schemas.microsoft.com/office/word/2006/arto">
             <w:pict w14:anchorId="1ABF2731">
               <v:rect id="Rectangle 14" style="position:absolute;margin-left:228.75pt;margin-top:287.75pt;width:106.3pt;height:30.85pt;z-index:251658249;visibility:visible;mso-wrap-style:square;mso-width-percent:0;mso-height-percent:0;mso-wrap-distance-left:9pt;mso-wrap-distance-top:0;mso-wrap-distance-right:9pt;mso-wrap-distance-bottom:0;mso-position-horizontal:absolute;mso-position-horizontal-relative:text;mso-position-vertical:absolute;mso-position-vertical-relative:text;mso-width-percent:0;mso-height-percent:0;mso-width-relative:margin;mso-height-relative:margin;v-text-anchor:middle" href="#_Degauss_1" o:spid="_x0000_s1026" o:button="t" filled="f" stroked="f" strokeweight=".5pt" w14:anchorId="35397109" o:gfxdata="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">
                 <v:fill o:detectmouseclick="t"/>
@@ -10593,7 +10527,7 @@
               </wp:anchor>
             </w:drawing>
           </mc:Choice>
-          <mc:Fallback xmlns:arto="http://schemas.microsoft.com/office/word/2006/arto" xmlns:pic="http://schemas.openxmlformats.org/drawingml/2006/picture" xmlns:a="http://schemas.openxmlformats.org/drawingml/2006/main" xmlns:w16du="http://schemas.microsoft.com/office/word/2023/wordml/word16du">
+          <mc:Fallback xmlns:w16du="http://schemas.microsoft.com/office/word/2023/wordml/word16du" xmlns:a="http://schemas.openxmlformats.org/drawingml/2006/main" xmlns:pic="http://schemas.openxmlformats.org/drawingml/2006/picture" xmlns:arto="http://schemas.microsoft.com/office/word/2006/arto">
             <w:pict w14:anchorId="1C7DF6DD">
               <v:rect id="Rectangle 13" style="position:absolute;margin-left:233.4pt;margin-top:223.25pt;width:106.3pt;height:30.85pt;z-index:251658248;visibility:visible;mso-wrap-style:square;mso-width-percent:0;mso-height-percent:0;mso-wrap-distance-left:9pt;mso-wrap-distance-top:0;mso-wrap-distance-right:9pt;mso-wrap-distance-bottom:0;mso-position-horizontal:absolute;mso-position-horizontal-relative:text;mso-position-vertical:absolute;mso-position-vertical-relative:text;mso-width-percent:0;mso-height-percent:0;mso-width-relative:margin;mso-height-relative:margin;v-text-anchor:middle" href="#_Mag" o:spid="_x0000_s1026" o:button="t" filled="f" stroked="f" strokeweight=".5pt" w14:anchorId="2A51C26C" o:gfxdata="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">
                 <v:fill o:detectmouseclick="t"/>
@@ -10673,7 +10607,7 @@
               </wp:anchor>
             </w:drawing>
           </mc:Choice>
-          <mc:Fallback xmlns:arto="http://schemas.microsoft.com/office/word/2006/arto" xmlns:pic="http://schemas.openxmlformats.org/drawingml/2006/picture" xmlns:a="http://schemas.openxmlformats.org/drawingml/2006/main" xmlns:w16du="http://schemas.microsoft.com/office/word/2023/wordml/word16du">
+          <mc:Fallback xmlns:w16du="http://schemas.microsoft.com/office/word/2023/wordml/word16du" xmlns:a="http://schemas.openxmlformats.org/drawingml/2006/main" xmlns:pic="http://schemas.openxmlformats.org/drawingml/2006/picture" xmlns:arto="http://schemas.microsoft.com/office/word/2006/arto">
             <w:pict w14:anchorId="5618C0AE">
               <v:rect id="Rectangle 12" style="position:absolute;margin-left:228.3pt;margin-top:166.1pt;width:106.3pt;height:30.85pt;z-index:251658247;visibility:visible;mso-wrap-style:square;mso-width-percent:0;mso-height-percent:0;mso-wrap-distance-left:9pt;mso-wrap-distance-top:0;mso-wrap-distance-right:9pt;mso-wrap-distance-bottom:0;mso-position-horizontal:absolute;mso-position-horizontal-relative:text;mso-position-vertical:absolute;mso-position-vertical-relative:text;mso-width-percent:0;mso-height-percent:0;mso-width-relative:margin;mso-height-relative:margin;v-text-anchor:middle" o:spid="_x0000_s1026" filled="f" stroked="f" strokeweight=".5pt" w14:anchorId="6C5FD5F0" o:gfxdata="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"/>
             </w:pict>
@@ -10753,7 +10687,7 @@
               </wp:anchor>
             </w:drawing>
           </mc:Choice>
-          <mc:Fallback xmlns:arto="http://schemas.microsoft.com/office/word/2006/arto" xmlns:pic="http://schemas.openxmlformats.org/drawingml/2006/picture" xmlns:a="http://schemas.openxmlformats.org/drawingml/2006/main" xmlns:w16du="http://schemas.microsoft.com/office/word/2023/wordml/word16du">
+          <mc:Fallback xmlns:w16du="http://schemas.microsoft.com/office/word/2023/wordml/word16du" xmlns:a="http://schemas.openxmlformats.org/drawingml/2006/main" xmlns:pic="http://schemas.openxmlformats.org/drawingml/2006/picture" xmlns:arto="http://schemas.microsoft.com/office/word/2006/arto">
             <w:pict w14:anchorId="77734597">
               <v:rect id="Rectangle 9" style="position:absolute;margin-left:38.1pt;margin-top:275.4pt;width:106.3pt;height:30.85pt;z-index:251658244;visibility:visible;mso-wrap-style:square;mso-width-percent:0;mso-height-percent:0;mso-wrap-distance-left:9pt;mso-wrap-distance-top:0;mso-wrap-distance-right:9pt;mso-wrap-distance-bottom:0;mso-position-horizontal:absolute;mso-position-horizontal-relative:text;mso-position-vertical:absolute;mso-position-vertical-relative:text;mso-width-percent:0;mso-height-percent:0;mso-width-relative:margin;mso-height-relative:margin;v-text-anchor:middle" href="#_Ground_Fault_Threshold_1" o:spid="_x0000_s1026" o:button="t" filled="f" stroked="f" strokeweight=".5pt" w14:anchorId="65D8A7FB" o:gfxdata="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">
                 <v:fill o:detectmouseclick="t"/>
@@ -10835,7 +10769,7 @@
               </wp:anchor>
             </w:drawing>
           </mc:Choice>
-          <mc:Fallback xmlns:arto="http://schemas.microsoft.com/office/word/2006/arto" xmlns:pic="http://schemas.openxmlformats.org/drawingml/2006/picture" xmlns:a="http://schemas.openxmlformats.org/drawingml/2006/main" xmlns:w16du="http://schemas.microsoft.com/office/word/2023/wordml/word16du">
+          <mc:Fallback xmlns:w16du="http://schemas.microsoft.com/office/word/2023/wordml/word16du" xmlns:a="http://schemas.openxmlformats.org/drawingml/2006/main" xmlns:pic="http://schemas.openxmlformats.org/drawingml/2006/picture" xmlns:arto="http://schemas.microsoft.com/office/word/2006/arto">
             <w:pict w14:anchorId="0DDB7BD8">
               <v:rect id="Rectangle 2" style="position:absolute;margin-left:52.95pt;margin-top:69.15pt;width:75.45pt;height:15.45pt;z-index:251658241;visibility:visible;mso-wrap-style:square;mso-width-percent:0;mso-height-percent:0;mso-wrap-distance-left:9pt;mso-wrap-distance-top:0;mso-wrap-distance-right:9pt;mso-wrap-distance-bottom:0;mso-position-horizontal:absolute;mso-position-horizontal-relative:text;mso-position-vertical:absolute;mso-position-vertical-relative:text;mso-width-percent:0;mso-height-percent:0;mso-width-relative:margin;mso-height-relative:margin;v-text-anchor:middle" href="#_Trip_Speed_2" o:spid="_x0000_s1026" o:button="t" filled="f" stroked="f" strokeweight=".5pt" w14:anchorId="4E2D90E9" o:gfxdata="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">
                 <v:fill o:detectmouseclick="t"/>
@@ -10869,7 +10803,7 @@
             <v:shape id="_x0000_i1025" type="#_x0000_t75" style="width:7in;height:386.5pt" o:ole="">
               <v:imagedata r:id="rId29" o:title=""/>
             </v:shape>
-            <o:OLEObject Type="Embed" ProgID="Visio.Drawing.15" ShapeID="_x0000_i1025" DrawAspect="Content" ObjectID="_1741781816" r:id="rId30"/>
+            <o:OLEObject Type="Embed" ProgID="Visio.Drawing.15" ShapeID="_x0000_i1025" DrawAspect="Content" ObjectID="_1741937906" r:id="rId30"/>
           </w:object>
         </w:r>
       </w:hyperlink>
@@ -11052,7 +10986,7 @@
               </wp:anchor>
             </w:drawing>
           </mc:Choice>
-          <mc:Fallback xmlns:arto="http://schemas.microsoft.com/office/word/2006/arto" xmlns:pic="http://schemas.openxmlformats.org/drawingml/2006/picture" xmlns:a="http://schemas.openxmlformats.org/drawingml/2006/main" xmlns:w16du="http://schemas.microsoft.com/office/word/2023/wordml/word16du">
+          <mc:Fallback xmlns:w16du="http://schemas.microsoft.com/office/word/2023/wordml/word16du" xmlns:a="http://schemas.openxmlformats.org/drawingml/2006/main" xmlns:pic="http://schemas.openxmlformats.org/drawingml/2006/picture" xmlns:arto="http://schemas.microsoft.com/office/word/2006/arto">
             <w:pict w14:anchorId="4AAA78CC">
               <v:rect id="Rectangle 30" style="position:absolute;margin-left:364.65pt;margin-top:283.05pt;width:90.15pt;height:14.8pt;z-index:251658264;visibility:visible;mso-wrap-style:square;mso-width-percent:0;mso-height-percent:0;mso-wrap-distance-left:9pt;mso-wrap-distance-top:0;mso-wrap-distance-right:9pt;mso-wrap-distance-bottom:0;mso-position-horizontal:absolute;mso-position-horizontal-relative:text;mso-position-vertical:absolute;mso-position-vertical-relative:text;mso-width-percent:0;mso-height-percent:0;mso-width-relative:margin;mso-height-relative:margin;v-text-anchor:middle" href="#_Push_1" o:spid="_x0000_s1026" o:button="t" filled="f" stroked="f" strokeweight="2pt" w14:anchorId="2CE2A05D" o:gfxdata="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">
                 <v:fill o:detectmouseclick="t"/>
@@ -11134,7 +11068,7 @@
               </wp:anchor>
             </w:drawing>
           </mc:Choice>
-          <mc:Fallback xmlns:arto="http://schemas.microsoft.com/office/word/2006/arto" xmlns:pic="http://schemas.openxmlformats.org/drawingml/2006/picture" xmlns:a="http://schemas.openxmlformats.org/drawingml/2006/main" xmlns:w16du="http://schemas.microsoft.com/office/word/2023/wordml/word16du">
+          <mc:Fallback xmlns:w16du="http://schemas.microsoft.com/office/word/2023/wordml/word16du" xmlns:a="http://schemas.openxmlformats.org/drawingml/2006/main" xmlns:pic="http://schemas.openxmlformats.org/drawingml/2006/picture" xmlns:arto="http://schemas.microsoft.com/office/word/2006/arto">
             <w:pict w14:anchorId="5EA26979">
               <v:rect id="Rectangle 29" style="position:absolute;margin-left:364.75pt;margin-top:211.85pt;width:90.15pt;height:14.8pt;z-index:251658263;visibility:visible;mso-wrap-style:square;mso-width-percent:0;mso-height-percent:0;mso-wrap-distance-left:9pt;mso-wrap-distance-top:0;mso-wrap-distance-right:9pt;mso-wrap-distance-bottom:0;mso-position-horizontal:absolute;mso-position-horizontal-relative:text;mso-position-vertical:absolute;mso-position-vertical-relative:text;mso-width-percent:0;mso-height-percent:0;mso-width-relative:margin;mso-height-relative:margin;v-text-anchor:middle" href="#_HVI_1" o:spid="_x0000_s1026" o:button="t" filled="f" stroked="f" strokeweight="2pt" w14:anchorId="4569FDAB" o:gfxdata="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">
                 <v:fill o:detectmouseclick="t"/>
@@ -11216,7 +11150,7 @@
               </wp:anchor>
             </w:drawing>
           </mc:Choice>
-          <mc:Fallback xmlns:arto="http://schemas.microsoft.com/office/word/2006/arto" xmlns:pic="http://schemas.openxmlformats.org/drawingml/2006/picture" xmlns:a="http://schemas.openxmlformats.org/drawingml/2006/main" xmlns:w16du="http://schemas.microsoft.com/office/word/2023/wordml/word16du">
+          <mc:Fallback xmlns:w16du="http://schemas.microsoft.com/office/word/2023/wordml/word16du" xmlns:a="http://schemas.openxmlformats.org/drawingml/2006/main" xmlns:pic="http://schemas.openxmlformats.org/drawingml/2006/picture" xmlns:arto="http://schemas.microsoft.com/office/word/2006/arto">
             <w:pict w14:anchorId="5EB59E7E">
               <v:rect id="Rectangle 28" style="position:absolute;margin-left:366.85pt;margin-top:141.9pt;width:90.15pt;height:14.8pt;z-index:251658262;visibility:visible;mso-wrap-style:square;mso-width-percent:0;mso-height-percent:0;mso-wrap-distance-left:9pt;mso-wrap-distance-top:0;mso-wrap-distance-right:9pt;mso-wrap-distance-bottom:0;mso-position-horizontal:absolute;mso-position-horizontal-relative:text;mso-position-vertical:absolute;mso-position-vertical-relative:text;mso-width-percent:0;mso-height-percent:0;mso-width-relative:margin;mso-height-relative:margin;v-text-anchor:middle" href="#_Handle_Indicate_1" o:spid="_x0000_s1026" o:button="t" filled="f" stroked="f" strokeweight="2pt" w14:anchorId="002A65CE" o:gfxdata="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">
                 <v:fill o:detectmouseclick="t"/>
@@ -11298,7 +11232,7 @@
               </wp:anchor>
             </w:drawing>
           </mc:Choice>
-          <mc:Fallback xmlns:arto="http://schemas.microsoft.com/office/word/2006/arto" xmlns:pic="http://schemas.openxmlformats.org/drawingml/2006/picture" xmlns:a="http://schemas.openxmlformats.org/drawingml/2006/main" xmlns:w16du="http://schemas.microsoft.com/office/word/2023/wordml/word16du">
+          <mc:Fallback xmlns:w16du="http://schemas.microsoft.com/office/word/2023/wordml/word16du" xmlns:a="http://schemas.openxmlformats.org/drawingml/2006/main" xmlns:pic="http://schemas.openxmlformats.org/drawingml/2006/picture" xmlns:arto="http://schemas.microsoft.com/office/word/2006/arto">
             <w:pict w14:anchorId="5D5E1DA4">
               <v:rect id="Rectangle 27" style="position:absolute;margin-left:348.6pt;margin-top:57.75pt;width:125.15pt;height:28.25pt;z-index:251658261;visibility:visible;mso-wrap-style:square;mso-width-percent:0;mso-height-percent:0;mso-wrap-distance-left:9pt;mso-wrap-distance-top:0;mso-wrap-distance-right:9pt;mso-wrap-distance-bottom:0;mso-position-horizontal:absolute;mso-position-horizontal-relative:text;mso-position-vertical:absolute;mso-position-vertical-relative:text;mso-width-percent:0;mso-height-percent:0;mso-width-relative:margin;mso-height-relative:margin;v-text-anchor:middle" href="#_Ground_Fault_Threshold_4" o:spid="_x0000_s1026" o:button="t" filled="f" stroked="f" strokeweight="2pt" w14:anchorId="28CFF852" o:gfxdata="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">
                 <v:fill o:detectmouseclick="t"/>
@@ -11380,7 +11314,7 @@
               </wp:anchor>
             </w:drawing>
           </mc:Choice>
-          <mc:Fallback xmlns:arto="http://schemas.microsoft.com/office/word/2006/arto" xmlns:pic="http://schemas.openxmlformats.org/drawingml/2006/picture" xmlns:a="http://schemas.openxmlformats.org/drawingml/2006/main" xmlns:w16du="http://schemas.microsoft.com/office/word/2023/wordml/word16du">
+          <mc:Fallback xmlns:w16du="http://schemas.microsoft.com/office/word/2023/wordml/word16du" xmlns:a="http://schemas.openxmlformats.org/drawingml/2006/main" xmlns:pic="http://schemas.openxmlformats.org/drawingml/2006/picture" xmlns:arto="http://schemas.microsoft.com/office/word/2006/arto">
             <w:pict w14:anchorId="7CEBC040">
               <v:rect id="Rectangle 26" style="position:absolute;margin-left:93.65pt;margin-top:326.95pt;width:125.15pt;height:28.25pt;z-index:251658260;visibility:visible;mso-wrap-style:square;mso-width-percent:0;mso-height-percent:0;mso-wrap-distance-left:9pt;mso-wrap-distance-top:0;mso-wrap-distance-right:9pt;mso-wrap-distance-bottom:0;mso-position-horizontal:absolute;mso-position-horizontal-relative:text;mso-position-vertical:absolute;mso-position-vertical-relative:text;mso-width-percent:0;mso-height-percent:0;mso-width-relative:margin;mso-height-relative:margin;v-text-anchor:middle" href="#_Ground_Fault_Threshold_3" o:spid="_x0000_s1026" o:button="t" filled="f" stroked="f" strokeweight="2pt" w14:anchorId="72373B7B" o:gfxdata="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">
                 <v:fill o:detectmouseclick="t"/>
@@ -11456,7 +11390,7 @@
               </wp:anchor>
             </w:drawing>
           </mc:Choice>
-          <mc:Fallback xmlns:arto="http://schemas.microsoft.com/office/word/2006/arto" xmlns:pic="http://schemas.openxmlformats.org/drawingml/2006/picture" xmlns:a="http://schemas.openxmlformats.org/drawingml/2006/main" xmlns:w16du="http://schemas.microsoft.com/office/word/2023/wordml/word16du">
+          <mc:Fallback xmlns:w16du="http://schemas.microsoft.com/office/word/2023/wordml/word16du" xmlns:a="http://schemas.openxmlformats.org/drawingml/2006/main" xmlns:pic="http://schemas.openxmlformats.org/drawingml/2006/picture" xmlns:arto="http://schemas.microsoft.com/office/word/2006/arto">
             <w:pict w14:anchorId="1993373B">
               <v:rect id="Rectangle 25" style="position:absolute;margin-left:113.7pt;margin-top:253.45pt;width:98.25pt;height:17.5pt;z-index:251658259;visibility:visible;mso-wrap-style:square;mso-wrap-distance-left:9pt;mso-wrap-distance-top:0;mso-wrap-distance-right:9pt;mso-wrap-distance-bottom:0;mso-position-horizontal:absolute;mso-position-horizontal-relative:text;mso-position-vertical:absolute;mso-position-vertical-relative:text;v-text-anchor:middle" href="#_Power_Up_Test" o:spid="_x0000_s1026" o:button="t" filled="f" stroked="f" strokeweight="2pt" w14:anchorId="2ED9B244" o:gfxdata="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">
                 <v:fill o:detectmouseclick="t"/>
@@ -11532,7 +11466,7 @@
               </wp:anchor>
             </w:drawing>
           </mc:Choice>
-          <mc:Fallback xmlns:arto="http://schemas.microsoft.com/office/word/2006/arto" xmlns:pic="http://schemas.openxmlformats.org/drawingml/2006/picture" xmlns:a="http://schemas.openxmlformats.org/drawingml/2006/main" xmlns:w16du="http://schemas.microsoft.com/office/word/2023/wordml/word16du">
+          <mc:Fallback xmlns:w16du="http://schemas.microsoft.com/office/word/2023/wordml/word16du" xmlns:a="http://schemas.openxmlformats.org/drawingml/2006/main" xmlns:pic="http://schemas.openxmlformats.org/drawingml/2006/picture" xmlns:arto="http://schemas.microsoft.com/office/word/2006/arto">
             <w:pict w14:anchorId="626378CF">
               <v:rect id="Rectangle 24" style="position:absolute;margin-left:107.7pt;margin-top:184.2pt;width:98.25pt;height:17.5pt;z-index:251658258;visibility:visible;mso-wrap-style:square;mso-wrap-distance-left:9pt;mso-wrap-distance-top:0;mso-wrap-distance-right:9pt;mso-wrap-distance-bottom:0;mso-position-horizontal:absolute;mso-position-horizontal-relative:text;mso-position-vertical:absolute;mso-position-vertical-relative:text;v-text-anchor:middle" href="#_Trip_Speed" o:spid="_x0000_s1026" o:button="t" filled="f" stroked="f" strokeweight="2pt" w14:anchorId="3E4C7133" o:gfxdata="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">
                 <v:fill o:detectmouseclick="t"/>
@@ -11608,7 +11542,7 @@
               </wp:anchor>
             </w:drawing>
           </mc:Choice>
-          <mc:Fallback xmlns:arto="http://schemas.microsoft.com/office/word/2006/arto" xmlns:pic="http://schemas.openxmlformats.org/drawingml/2006/picture" xmlns:a="http://schemas.openxmlformats.org/drawingml/2006/main" xmlns:w16du="http://schemas.microsoft.com/office/word/2023/wordml/word16du">
+          <mc:Fallback xmlns:w16du="http://schemas.microsoft.com/office/word/2023/wordml/word16du" xmlns:a="http://schemas.openxmlformats.org/drawingml/2006/main" xmlns:pic="http://schemas.openxmlformats.org/drawingml/2006/picture" xmlns:arto="http://schemas.microsoft.com/office/word/2006/arto">
             <w:pict w14:anchorId="5ED23597">
               <v:rect id="Rectangle 23" style="position:absolute;margin-left:105.7pt;margin-top:110.2pt;width:98.25pt;height:17.5pt;z-index:251658257;visibility:visible;mso-wrap-style:square;mso-wrap-distance-left:9pt;mso-wrap-distance-top:0;mso-wrap-distance-right:9pt;mso-wrap-distance-bottom:0;mso-position-horizontal:absolute;mso-position-horizontal-relative:text;mso-position-vertical:absolute;mso-position-vertical-relative:text;v-text-anchor:middle" href="#_Power_On" o:spid="_x0000_s1026" o:button="t" filled="f" stroked="f" strokeweight="2pt" w14:anchorId="6FF4ACF4" o:gfxdata="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">
                 <v:fill o:detectmouseclick="t"/>
@@ -11684,7 +11618,7 @@
               </wp:anchor>
             </w:drawing>
           </mc:Choice>
-          <mc:Fallback xmlns:arto="http://schemas.microsoft.com/office/word/2006/arto" xmlns:pic="http://schemas.openxmlformats.org/drawingml/2006/picture" xmlns:a="http://schemas.openxmlformats.org/drawingml/2006/main" xmlns:w16du="http://schemas.microsoft.com/office/word/2023/wordml/word16du">
+          <mc:Fallback xmlns:w16du="http://schemas.microsoft.com/office/word/2023/wordml/word16du" xmlns:a="http://schemas.openxmlformats.org/drawingml/2006/main" xmlns:pic="http://schemas.openxmlformats.org/drawingml/2006/picture" xmlns:arto="http://schemas.microsoft.com/office/word/2006/arto">
             <w:pict w14:anchorId="5DB89B55">
               <v:rect id="Rectangle 22" style="position:absolute;margin-left:107.75pt;margin-top:43.65pt;width:98.25pt;height:17.5pt;z-index:251658256;visibility:visible;mso-wrap-style:square;mso-wrap-distance-left:9pt;mso-wrap-distance-top:0;mso-wrap-distance-right:9pt;mso-wrap-distance-bottom:0;mso-position-horizontal:absolute;mso-position-horizontal-relative:text;mso-position-vertical:absolute;mso-position-vertical-relative:text;v-text-anchor:middle" href="#_Mag_1" o:spid="_x0000_s1026" o:button="t" filled="f" stroked="f" strokeweight="2pt" w14:anchorId="7F3A7035" o:gfxdata="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">
                 <v:fill o:detectmouseclick="t"/>
@@ -11698,7 +11632,7 @@
           <v:shape id="_x0000_i1026" type="#_x0000_t75" style="width:467.5pt;height:419pt" o:ole="">
             <v:imagedata r:id="rId40" o:title=""/>
           </v:shape>
-          <o:OLEObject Type="Embed" ProgID="Visio.Drawing.15" ShapeID="_x0000_i1026" DrawAspect="Content" ObjectID="_1741781817" r:id="rId41"/>
+          <o:OLEObject Type="Embed" ProgID="Visio.Drawing.15" ShapeID="_x0000_i1026" DrawAspect="Content" ObjectID="_1741937907" r:id="rId41"/>
         </w:object>
       </w:r>
     </w:p>
@@ -11825,7 +11759,7 @@
               </wp:anchor>
             </w:drawing>
           </mc:Choice>
-          <mc:Fallback xmlns:arto="http://schemas.microsoft.com/office/word/2006/arto" xmlns:pic="http://schemas.openxmlformats.org/drawingml/2006/picture" xmlns:a="http://schemas.openxmlformats.org/drawingml/2006/main" xmlns:w16du="http://schemas.microsoft.com/office/word/2023/wordml/word16du">
+          <mc:Fallback xmlns:w16du="http://schemas.microsoft.com/office/word/2023/wordml/word16du" xmlns:a="http://schemas.openxmlformats.org/drawingml/2006/main" xmlns:pic="http://schemas.openxmlformats.org/drawingml/2006/picture" xmlns:arto="http://schemas.microsoft.com/office/word/2006/arto">
             <w:pict w14:anchorId="2BF31CAC">
               <v:rect id="Rectangle 51" style="position:absolute;margin-left:78.85pt;margin-top:404.1pt;width:143.35pt;height:14.15pt;z-index:251658275;visibility:visible;mso-wrap-style:square;mso-width-percent:0;mso-wrap-distance-left:9pt;mso-wrap-distance-top:0;mso-wrap-distance-right:9pt;mso-wrap-distance-bottom:0;mso-position-horizontal:absolute;mso-position-horizontal-relative:text;mso-position-vertical:absolute;mso-position-vertical-relative:text;mso-width-percent:0;mso-width-relative:margin;v-text-anchor:middle" href="#_Grounded_Neutral_No" o:spid="_x0000_s1026" o:button="t" filled="f" stroked="f" strokeweight=".25pt" w14:anchorId="10AA151D" o:gfxdata="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">
                 <v:fill o:detectmouseclick="t"/>
@@ -11901,7 +11835,7 @@
               </wp:anchor>
             </w:drawing>
           </mc:Choice>
-          <mc:Fallback xmlns:arto="http://schemas.microsoft.com/office/word/2006/arto" xmlns:pic="http://schemas.openxmlformats.org/drawingml/2006/picture" xmlns:a="http://schemas.openxmlformats.org/drawingml/2006/main" xmlns:w16du="http://schemas.microsoft.com/office/word/2023/wordml/word16du">
+          <mc:Fallback xmlns:w16du="http://schemas.microsoft.com/office/word/2023/wordml/word16du" xmlns:a="http://schemas.openxmlformats.org/drawingml/2006/main" xmlns:pic="http://schemas.openxmlformats.org/drawingml/2006/picture" xmlns:arto="http://schemas.microsoft.com/office/word/2006/arto">
             <w:pict w14:anchorId="71350F55">
               <v:rect id="Rectangle 50" style="position:absolute;margin-left:84.85pt;margin-top:332.05pt;width:128.5pt;height:14.15pt;z-index:251658274;visibility:visible;mso-wrap-style:square;mso-wrap-distance-left:9pt;mso-wrap-distance-top:0;mso-wrap-distance-right:9pt;mso-wrap-distance-bottom:0;mso-position-horizontal:absolute;mso-position-horizontal-relative:text;mso-position-vertical:absolute;mso-position-vertical-relative:text;v-text-anchor:middle" href="#_Grounded_Neutral_Trip_1" o:spid="_x0000_s1026" o:button="t" filled="f" stroked="f" strokeweight=".25pt" w14:anchorId="1452EC9B" o:gfxdata="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">
                 <v:fill o:detectmouseclick="t"/>
@@ -11983,7 +11917,7 @@
               </wp:anchor>
             </w:drawing>
           </mc:Choice>
-          <mc:Fallback xmlns:arto="http://schemas.microsoft.com/office/word/2006/arto" xmlns:pic="http://schemas.openxmlformats.org/drawingml/2006/picture" xmlns:a="http://schemas.openxmlformats.org/drawingml/2006/main" xmlns:w16du="http://schemas.microsoft.com/office/word/2023/wordml/word16du">
+          <mc:Fallback xmlns:w16du="http://schemas.microsoft.com/office/word/2023/wordml/word16du" xmlns:a="http://schemas.openxmlformats.org/drawingml/2006/main" xmlns:pic="http://schemas.openxmlformats.org/drawingml/2006/picture" xmlns:arto="http://schemas.microsoft.com/office/word/2006/arto">
             <w:pict w14:anchorId="7F47BC70">
               <v:rect id="Rectangle 46" style="position:absolute;margin-left:357.3pt;margin-top:158.05pt;width:125.15pt;height:28.25pt;z-index:251658270;visibility:visible;mso-wrap-style:square;mso-width-percent:0;mso-height-percent:0;mso-wrap-distance-left:9pt;mso-wrap-distance-top:0;mso-wrap-distance-right:9pt;mso-wrap-distance-bottom:0;mso-position-horizontal:absolute;mso-position-horizontal-relative:text;mso-position-vertical:absolute;mso-position-vertical-relative:text;mso-width-percent:0;mso-height-percent:0;mso-width-relative:margin;mso-height-relative:margin;v-text-anchor:middle" href="#_Ground_Fault_Threshold_4" o:spid="_x0000_s1026" o:button="t" filled="f" stroked="f" strokeweight="2pt" w14:anchorId="556C87BB" o:gfxdata="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">
                 <v:fill o:detectmouseclick="t"/>
@@ -12065,7 +11999,7 @@
               </wp:anchor>
             </w:drawing>
           </mc:Choice>
-          <mc:Fallback xmlns:arto="http://schemas.microsoft.com/office/word/2006/arto" xmlns:pic="http://schemas.openxmlformats.org/drawingml/2006/picture" xmlns:a="http://schemas.openxmlformats.org/drawingml/2006/main" xmlns:w16du="http://schemas.microsoft.com/office/word/2023/wordml/word16du">
+          <mc:Fallback xmlns:w16du="http://schemas.microsoft.com/office/word/2023/wordml/word16du" xmlns:a="http://schemas.openxmlformats.org/drawingml/2006/main" xmlns:pic="http://schemas.openxmlformats.org/drawingml/2006/picture" xmlns:arto="http://schemas.microsoft.com/office/word/2006/arto">
             <w:pict w14:anchorId="0FFB3523">
               <v:rect id="Rectangle 47" style="position:absolute;margin-left:375.5pt;margin-top:242.2pt;width:90.15pt;height:14.8pt;z-index:251658271;visibility:visible;mso-wrap-style:square;mso-width-percent:0;mso-height-percent:0;mso-wrap-distance-left:9pt;mso-wrap-distance-top:0;mso-wrap-distance-right:9pt;mso-wrap-distance-bottom:0;mso-position-horizontal:absolute;mso-position-horizontal-relative:text;mso-position-vertical:absolute;mso-position-vertical-relative:text;mso-width-percent:0;mso-height-percent:0;mso-width-relative:margin;mso-height-relative:margin;v-text-anchor:middle" href="#_Handle_Indicate_1" o:spid="_x0000_s1026" o:button="t" filled="f" stroked="f" strokeweight="2pt" w14:anchorId="03B178AB" o:gfxdata="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">
                 <v:fill o:detectmouseclick="t"/>
@@ -12147,7 +12081,7 @@
               </wp:anchor>
             </w:drawing>
           </mc:Choice>
-          <mc:Fallback xmlns:arto="http://schemas.microsoft.com/office/word/2006/arto" xmlns:pic="http://schemas.openxmlformats.org/drawingml/2006/picture" xmlns:a="http://schemas.openxmlformats.org/drawingml/2006/main" xmlns:w16du="http://schemas.microsoft.com/office/word/2023/wordml/word16du">
+          <mc:Fallback xmlns:w16du="http://schemas.microsoft.com/office/word/2023/wordml/word16du" xmlns:a="http://schemas.openxmlformats.org/drawingml/2006/main" xmlns:pic="http://schemas.openxmlformats.org/drawingml/2006/picture" xmlns:arto="http://schemas.microsoft.com/office/word/2006/arto">
             <w:pict w14:anchorId="1A154B0F">
               <v:rect id="Rectangle 48" style="position:absolute;margin-left:373.4pt;margin-top:312.1pt;width:90.15pt;height:14.8pt;z-index:251658272;visibility:visible;mso-wrap-style:square;mso-width-percent:0;mso-height-percent:0;mso-wrap-distance-left:9pt;mso-wrap-distance-top:0;mso-wrap-distance-right:9pt;mso-wrap-distance-bottom:0;mso-position-horizontal:absolute;mso-position-horizontal-relative:text;mso-position-vertical:absolute;mso-position-vertical-relative:text;mso-width-percent:0;mso-height-percent:0;mso-width-relative:margin;mso-height-relative:margin;v-text-anchor:middle" href="#_HVI_1" o:spid="_x0000_s1026" o:button="t" filled="f" stroked="f" strokeweight="2pt" w14:anchorId="2088DB62" o:gfxdata="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">
                 <v:fill o:detectmouseclick="t"/>
@@ -12229,7 +12163,7 @@
               </wp:anchor>
             </w:drawing>
           </mc:Choice>
-          <mc:Fallback xmlns:arto="http://schemas.microsoft.com/office/word/2006/arto" xmlns:pic="http://schemas.openxmlformats.org/drawingml/2006/picture" xmlns:a="http://schemas.openxmlformats.org/drawingml/2006/main" xmlns:w16du="http://schemas.microsoft.com/office/word/2023/wordml/word16du">
+          <mc:Fallback xmlns:w16du="http://schemas.microsoft.com/office/word/2023/wordml/word16du" xmlns:a="http://schemas.openxmlformats.org/drawingml/2006/main" xmlns:pic="http://schemas.openxmlformats.org/drawingml/2006/picture" xmlns:arto="http://schemas.microsoft.com/office/word/2006/arto">
             <w:pict w14:anchorId="2BAAA798">
               <v:rect id="Rectangle 49" style="position:absolute;margin-left:373.35pt;margin-top:383.4pt;width:90.15pt;height:14.8pt;z-index:251658273;visibility:visible;mso-wrap-style:square;mso-width-percent:0;mso-height-percent:0;mso-wrap-distance-left:9pt;mso-wrap-distance-top:0;mso-wrap-distance-right:9pt;mso-wrap-distance-bottom:0;mso-position-horizontal:absolute;mso-position-horizontal-relative:text;mso-position-vertical:absolute;mso-position-vertical-relative:text;mso-width-percent:0;mso-height-percent:0;mso-width-relative:margin;mso-height-relative:margin;v-text-anchor:middle" href="#_Push_1" o:spid="_x0000_s1026" o:button="t" filled="f" stroked="f" strokeweight="2pt" w14:anchorId="04A34264" o:gfxdata="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">
                 <v:fill o:detectmouseclick="t"/>
@@ -12311,7 +12245,7 @@
               </wp:anchor>
             </w:drawing>
           </mc:Choice>
-          <mc:Fallback xmlns:arto="http://schemas.microsoft.com/office/word/2006/arto" xmlns:pic="http://schemas.openxmlformats.org/drawingml/2006/picture" xmlns:a="http://schemas.openxmlformats.org/drawingml/2006/main" xmlns:w16du="http://schemas.microsoft.com/office/word/2023/wordml/word16du">
+          <mc:Fallback xmlns:w16du="http://schemas.microsoft.com/office/word/2023/wordml/word16du" xmlns:a="http://schemas.openxmlformats.org/drawingml/2006/main" xmlns:pic="http://schemas.openxmlformats.org/drawingml/2006/picture" xmlns:arto="http://schemas.microsoft.com/office/word/2006/arto">
             <w:pict w14:anchorId="284116BE">
               <v:rect id="Rectangle 45" style="position:absolute;margin-left:357.4pt;margin-top:73.65pt;width:125.15pt;height:22.2pt;z-index:251658269;visibility:visible;mso-wrap-style:square;mso-width-percent:0;mso-height-percent:0;mso-wrap-distance-left:9pt;mso-wrap-distance-top:0;mso-wrap-distance-right:9pt;mso-wrap-distance-bottom:0;mso-position-horizontal:absolute;mso-position-horizontal-relative:text;mso-position-vertical:absolute;mso-position-vertical-relative:text;mso-width-percent:0;mso-height-percent:0;mso-width-relative:margin;mso-height-relative:margin;v-text-anchor:middle" href="#_Ground_Fault_Threshold_3" o:spid="_x0000_s1026" o:button="t" filled="f" stroked="f" strokeweight="2pt" w14:anchorId="48AB8D86" o:gfxdata="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">
                 <v:fill o:detectmouseclick="t"/>
@@ -12387,7 +12321,7 @@
               </wp:anchor>
             </w:drawing>
           </mc:Choice>
-          <mc:Fallback xmlns:arto="http://schemas.microsoft.com/office/word/2006/arto" xmlns:pic="http://schemas.openxmlformats.org/drawingml/2006/picture" xmlns:a="http://schemas.openxmlformats.org/drawingml/2006/main" xmlns:w16du="http://schemas.microsoft.com/office/word/2023/wordml/word16du">
+          <mc:Fallback xmlns:w16du="http://schemas.microsoft.com/office/word/2023/wordml/word16du" xmlns:a="http://schemas.openxmlformats.org/drawingml/2006/main" xmlns:pic="http://schemas.openxmlformats.org/drawingml/2006/picture" xmlns:arto="http://schemas.microsoft.com/office/word/2006/arto">
             <w:pict w14:anchorId="38343F97">
               <v:rect id="Rectangle 44" style="position:absolute;margin-left:102.85pt;margin-top:262.15pt;width:98.2pt;height:17.45pt;z-index:251658268;visibility:visible;mso-wrap-style:square;mso-wrap-distance-left:9pt;mso-wrap-distance-top:0;mso-wrap-distance-right:9pt;mso-wrap-distance-bottom:0;mso-position-horizontal:absolute;mso-position-horizontal-relative:text;mso-position-vertical:absolute;mso-position-vertical-relative:text;v-text-anchor:middle" href="#_Power_Up_Test" o:spid="_x0000_s1026" o:button="t" filled="f" stroked="f" strokeweight="2pt" w14:anchorId="1B670B6F" o:gfxdata="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">
                 <v:fill o:detectmouseclick="t"/>
@@ -12463,7 +12397,7 @@
               </wp:anchor>
             </w:drawing>
           </mc:Choice>
-          <mc:Fallback xmlns:arto="http://schemas.microsoft.com/office/word/2006/arto" xmlns:pic="http://schemas.openxmlformats.org/drawingml/2006/picture" xmlns:a="http://schemas.openxmlformats.org/drawingml/2006/main" xmlns:w16du="http://schemas.microsoft.com/office/word/2023/wordml/word16du">
+          <mc:Fallback xmlns:w16du="http://schemas.microsoft.com/office/word/2023/wordml/word16du" xmlns:a="http://schemas.openxmlformats.org/drawingml/2006/main" xmlns:pic="http://schemas.openxmlformats.org/drawingml/2006/picture" xmlns:arto="http://schemas.microsoft.com/office/word/2006/arto">
             <w:pict w14:anchorId="0A6DCDEA">
               <v:rect id="Rectangle 43" style="position:absolute;margin-left:101.55pt;margin-top:189.55pt;width:98.2pt;height:17.45pt;z-index:251658267;visibility:visible;mso-wrap-style:square;mso-wrap-distance-left:9pt;mso-wrap-distance-top:0;mso-wrap-distance-right:9pt;mso-wrap-distance-bottom:0;mso-position-horizontal:absolute;mso-position-horizontal-relative:text;mso-position-vertical:absolute;mso-position-vertical-relative:text;v-text-anchor:middle" href="#_Trip_Speed" o:spid="_x0000_s1026" o:button="t" filled="f" stroked="f" strokeweight="2pt" w14:anchorId="654098DE" o:gfxdata="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">
                 <v:fill o:detectmouseclick="t"/>
@@ -12539,7 +12473,7 @@
               </wp:anchor>
             </w:drawing>
           </mc:Choice>
-          <mc:Fallback xmlns:arto="http://schemas.microsoft.com/office/word/2006/arto" xmlns:pic="http://schemas.openxmlformats.org/drawingml/2006/picture" xmlns:a="http://schemas.openxmlformats.org/drawingml/2006/main" xmlns:w16du="http://schemas.microsoft.com/office/word/2023/wordml/word16du">
+          <mc:Fallback xmlns:w16du="http://schemas.microsoft.com/office/word/2023/wordml/word16du" xmlns:a="http://schemas.openxmlformats.org/drawingml/2006/main" xmlns:pic="http://schemas.openxmlformats.org/drawingml/2006/picture" xmlns:arto="http://schemas.microsoft.com/office/word/2006/arto">
             <w:pict w14:anchorId="6627E035">
               <v:rect id="Rectangle 42" style="position:absolute;margin-left:100.9pt;margin-top:119.65pt;width:98.2pt;height:17.45pt;z-index:251658266;visibility:visible;mso-wrap-style:square;mso-wrap-distance-left:9pt;mso-wrap-distance-top:0;mso-wrap-distance-right:9pt;mso-wrap-distance-bottom:0;mso-position-horizontal:absolute;mso-position-horizontal-relative:text;mso-position-vertical:absolute;mso-position-vertical-relative:text;v-text-anchor:middle" href="#_Power_On" o:spid="_x0000_s1026" o:button="t" filled="f" stroked="f" strokeweight="2pt" w14:anchorId="63DFBD36" o:gfxdata="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">
                 <v:fill o:detectmouseclick="t"/>
@@ -12615,7 +12549,7 @@
               </wp:anchor>
             </w:drawing>
           </mc:Choice>
-          <mc:Fallback xmlns:arto="http://schemas.microsoft.com/office/word/2006/arto" xmlns:pic="http://schemas.openxmlformats.org/drawingml/2006/picture" xmlns:a="http://schemas.openxmlformats.org/drawingml/2006/main" xmlns:w16du="http://schemas.microsoft.com/office/word/2023/wordml/word16du">
+          <mc:Fallback xmlns:w16du="http://schemas.microsoft.com/office/word/2023/wordml/word16du" xmlns:a="http://schemas.openxmlformats.org/drawingml/2006/main" xmlns:pic="http://schemas.openxmlformats.org/drawingml/2006/picture" xmlns:arto="http://schemas.microsoft.com/office/word/2006/arto">
             <w:pict w14:anchorId="0C4526AA">
               <v:rect id="Rectangle 41" style="position:absolute;margin-left:101.6pt;margin-top:47.7pt;width:98.2pt;height:17.45pt;z-index:251658265;visibility:visible;mso-wrap-style:square;mso-wrap-distance-left:9pt;mso-wrap-distance-top:0;mso-wrap-distance-right:9pt;mso-wrap-distance-bottom:0;mso-position-horizontal:absolute;mso-position-horizontal-relative:text;mso-position-vertical:absolute;mso-position-vertical-relative:text;v-text-anchor:middle" href="#_Mag_1" o:spid="_x0000_s1026" o:button="t" filled="f" stroked="f" strokeweight="2pt" w14:anchorId="35ACE630" o:gfxdata="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">
                 <v:fill o:detectmouseclick="t"/>
@@ -12629,7 +12563,7 @@
           <v:shape id="_x0000_i1027" type="#_x0000_t75" style="width:483pt;height:490pt" o:ole="">
             <v:imagedata r:id="rId44" o:title=""/>
           </v:shape>
-          <o:OLEObject Type="Embed" ProgID="Visio.Drawing.15" ShapeID="_x0000_i1027" DrawAspect="Content" ObjectID="_1741781818" r:id="rId45"/>
+          <o:OLEObject Type="Embed" ProgID="Visio.Drawing.15" ShapeID="_x0000_i1027" DrawAspect="Content" ObjectID="_1741937908" r:id="rId45"/>
         </w:object>
       </w:r>
     </w:p>
@@ -41168,6 +41102,10 @@
 </file>
 
 <file path=customXml/item1.xml><?xml version="1.0" encoding="utf-8"?>
+<b:Sources xmlns:b="http://schemas.openxmlformats.org/officeDocument/2006/bibliography" xmlns="http://schemas.openxmlformats.org/officeDocument/2006/bibliography" SelectedStyle="\APASixthEditionOfficeOnline.xsl" StyleName="APA" Version="6"/>
+</file>
+
+<file path=customXml/item2.xml><?xml version="1.0" encoding="utf-8"?>
 <ct:contentTypeSchema xmlns:ct="http://schemas.microsoft.com/office/2006/metadata/contentType" xmlns:ma="http://schemas.microsoft.com/office/2006/metadata/properties/metaAttributes" ct:_="" ma:_="" ma:contentTypeName="Document" ma:contentTypeID="0x010100F7A19E00338EC24CA2245C4580E9C40D" ma:contentTypeVersion="18" ma:contentTypeDescription="Create a new document." ma:contentTypeScope="" ma:versionID="f9911d456dff25dd9042f36f12ffcaed">
   <xsd:schema xmlns:xsd="http://www.w3.org/2001/XMLSchema" xmlns:xs="http://www.w3.org/2001/XMLSchema" xmlns:p="http://schemas.microsoft.com/office/2006/metadata/properties" xmlns:ns2="9b89d3bb-b73a-4ab7-a62d-9051e5d3d646" xmlns:ns3="c3cdfe15-48cb-4913-8f36-d9df9e3a6c31" targetNamespace="http://schemas.microsoft.com/office/2006/metadata/properties" ma:root="true" ma:fieldsID="514d9bc0056a5fbce3f44948585532ba" ns2:_="" ns3:_="">
     <xsd:import namespace="9b89d3bb-b73a-4ab7-a62d-9051e5d3d646"/>
@@ -41402,11 +41340,16 @@
 </ct:contentTypeSchema>
 </file>
 
-<file path=customXml/item2.xml><?xml version="1.0" encoding="utf-8"?>
-<b:Sources xmlns:b="http://schemas.openxmlformats.org/officeDocument/2006/bibliography" xmlns="http://schemas.openxmlformats.org/officeDocument/2006/bibliography" SelectedStyle="\APASixthEditionOfficeOnline.xsl" StyleName="APA" Version="6"/>
+<file path=customXml/item3.xml><?xml version="1.0" encoding="utf-8"?>
+<p:properties xmlns:p="http://schemas.microsoft.com/office/2006/metadata/properties" xmlns:xsi="http://www.w3.org/2001/XMLSchema-instance">
+  <documentManagement>
+    <TaxCatchAll xmlns="c3cdfe15-48cb-4913-8f36-d9df9e3a6c31" xsi:nil="true"/>
+    <_Flow_SignoffStatus xmlns="9b89d3bb-b73a-4ab7-a62d-9051e5d3d646" xsi:nil="true"/>
+  </documentManagement>
+</p:properties>
 </file>
 
-<file path=customXml/item3.xml><?xml version="1.0" encoding="utf-8"?>
+<file path=customXml/item4.xml><?xml version="1.0" encoding="utf-8"?>
 <?mso-contentType ?>
 <FormTemplates xmlns="http://schemas.microsoft.com/sharepoint/v3/contenttype/forms">
   <Display>DocumentLibraryForm</Display>
@@ -41415,16 +41358,15 @@
 </FormTemplates>
 </file>
 
-<file path=customXml/item4.xml><?xml version="1.0" encoding="utf-8"?>
-<p:properties xmlns:p="http://schemas.microsoft.com/office/2006/metadata/properties" xmlns:xsi="http://www.w3.org/2001/XMLSchema-instance">
-  <documentManagement>
-    <TaxCatchAll xmlns="c3cdfe15-48cb-4913-8f36-d9df9e3a6c31" xsi:nil="true"/>
-    <_Flow_SignoffStatus xmlns="9b89d3bb-b73a-4ab7-a62d-9051e5d3d646" xsi:nil="true"/>
-  </documentManagement>
-</p:properties>
+<file path=customXml/itemProps1.xml><?xml version="1.0" encoding="utf-8"?>
+<ds:datastoreItem xmlns:ds="http://schemas.openxmlformats.org/officeDocument/2006/customXml" ds:itemID="{8A696E17-5224-4273-8FE9-4055CAF8508B}">
+  <ds:schemaRefs>
+    <ds:schemaRef ds:uri="http://schemas.openxmlformats.org/officeDocument/2006/bibliography"/>
+  </ds:schemaRefs>
+</ds:datastoreItem>
 </file>
 
-<file path=customXml/itemProps1.xml><?xml version="1.0" encoding="utf-8"?>
+<file path=customXml/itemProps2.xml><?xml version="1.0" encoding="utf-8"?>
 <ds:datastoreItem xmlns:ds="http://schemas.openxmlformats.org/officeDocument/2006/customXml" ds:itemID="{DDDED2E3-D5BE-4923-9646-6BE99A27F52D}">
   <ds:schemaRefs>
     <ds:schemaRef ds:uri="http://schemas.microsoft.com/office/2006/metadata/contentType"/>
@@ -41443,23 +41385,7 @@
 </ds:datastoreItem>
 </file>
 
-<file path=customXml/itemProps2.xml><?xml version="1.0" encoding="utf-8"?>
-<ds:datastoreItem xmlns:ds="http://schemas.openxmlformats.org/officeDocument/2006/customXml" ds:itemID="{8A696E17-5224-4273-8FE9-4055CAF8508B}">
-  <ds:schemaRefs>
-    <ds:schemaRef ds:uri="http://schemas.openxmlformats.org/officeDocument/2006/bibliography"/>
-  </ds:schemaRefs>
-</ds:datastoreItem>
-</file>
-
 <file path=customXml/itemProps3.xml><?xml version="1.0" encoding="utf-8"?>
-<ds:datastoreItem xmlns:ds="http://schemas.openxmlformats.org/officeDocument/2006/customXml" ds:itemID="{910C3A28-CF0D-4AA9-B800-7E1B9DCF7764}">
-  <ds:schemaRefs>
-    <ds:schemaRef ds:uri="http://schemas.microsoft.com/sharepoint/v3/contenttype/forms"/>
-  </ds:schemaRefs>
-</ds:datastoreItem>
-</file>
-
-<file path=customXml/itemProps4.xml><?xml version="1.0" encoding="utf-8"?>
 <ds:datastoreItem xmlns:ds="http://schemas.openxmlformats.org/officeDocument/2006/customXml" ds:itemID="{6C0AD3DD-044F-4DD0-92AF-445960323868}">
   <ds:schemaRefs>
     <ds:schemaRef ds:uri="http://schemas.microsoft.com/office/2006/metadata/properties"/>
@@ -41467,4 +41393,12 @@
     <ds:schemaRef ds:uri="9b89d3bb-b73a-4ab7-a62d-9051e5d3d646"/>
   </ds:schemaRefs>
 </ds:datastoreItem>
+</file>
+
+<file path=customXml/itemProps4.xml><?xml version="1.0" encoding="utf-8"?>
+<ds:datastoreItem xmlns:ds="http://schemas.openxmlformats.org/officeDocument/2006/customXml" ds:itemID="{910C3A28-CF0D-4AA9-B800-7E1B9DCF7764}">
+  <ds:schemaRefs>
+    <ds:schemaRef ds:uri="http://schemas.microsoft.com/sharepoint/v3/contenttype/forms"/>
+  </ds:schemaRefs>
+</ds:datastoreItem>
 </file>
</xml_diff>